<commit_message>
Adicionar coisas de PW1
</commit_message>
<xml_diff>
--- a/1 etim ds 2022/EACNT/EACN_Aula Prática 4.docx
+++ b/1 etim ds 2022/EACNT/EACN_Aula Prática 4.docx
@@ -71,20 +71,284 @@
     <w:p>
       <w:pPr>
         <w:pStyle w:val="Normal"/>
+        <w:bidi w:val="0"/>
         <w:spacing w:before="0" w:beforeAutospacing="off" w:after="0" w:afterAutospacing="off" w:line="276" w:lineRule="auto"/>
         <w:ind w:left="-992" w:right="-891"/>
         <w:jc w:val="left"/>
         <w:rPr>
-          <w:noProof w:val="0"/>
-          <w:lang w:val="pt-BR"/>
-        </w:rPr>
-      </w:pPr>
-      <w:r>
-        <w:rPr>
           <w:b w:val="0"/>
           <w:bCs w:val="0"/>
         </w:rPr>
-        <w:t>A identificação do pH de uma solução pode ser feita através de indicadores ácido-base. Estes indicadores são ácidos ou bases fracas de uma certa cor, que entram em equilíbrio com sua base ou ácido conjugado de cor diferente. Ao entrarem em contato com uma solução, é gerado um deslocamento neste equilíbrio, e, por fim, o resultado é a mudança de cor na solução dependendo de seu pH.</w:t>
+      </w:pPr>
+      <w:r>
+        <w:rPr>
+          <w:b w:val="0"/>
+          <w:bCs w:val="0"/>
+        </w:rPr>
+        <w:t>A identificação do pH de uma solução pode ser feita através de indicadores ácido-base. Estes indicadores são ácidos ou bases fracas, que, ao entrarem em contato com a solução, provocam um deslocamento no equilíbrio</w:t>
+      </w:r>
+    </w:p>
+    <w:p>
+      <w:pPr>
+        <w:pStyle w:val="Normal"/>
+        <w:rPr>
+          <w:noProof w:val="0"/>
+          <w:lang w:val="pt-BR"/>
+        </w:rPr>
+      </w:pPr>
+      <w:r>
+        <w:rPr>
+          <w:noProof w:val="0"/>
+          <w:lang w:val="pt-BR"/>
+        </w:rPr>
+        <w:t>Os indicadores ácido-base normalmente são constituídos de um ácido fraco ou uma base fraca que entra em equilíbrio com a sua base ou ácido conjugado, respectivamente. O ácido fraco possui uma cor, enquanto sua base conjugada possui outra, conforme mostrado a seguir. O mesmo ocorre com a base fraca e seu ácido conjugado, ou seja, cada um possui uma cor.</w:t>
+      </w:r>
+    </w:p>
+    <w:p>
+      <w:pPr>
+        <w:pStyle w:val="Normal"/>
+        <w:rPr>
+          <w:noProof w:val="0"/>
+          <w:lang w:val="pt-BR"/>
+        </w:rPr>
+      </w:pPr>
+      <w:r>
+        <w:rPr>
+          <w:noProof w:val="0"/>
+          <w:lang w:val="pt-BR"/>
+        </w:rPr>
+        <w:t>Indicador ácido + H</w:t>
+      </w:r>
+      <w:r>
+        <w:rPr>
+          <w:noProof w:val="0"/>
+          <w:lang w:val="pt-BR"/>
+        </w:rPr>
+        <w:t>2</w:t>
+      </w:r>
+      <w:r>
+        <w:rPr>
+          <w:noProof w:val="0"/>
+          <w:lang w:val="pt-BR"/>
+        </w:rPr>
+        <w:t>O ↔ H</w:t>
+      </w:r>
+      <w:r>
+        <w:rPr>
+          <w:noProof w:val="0"/>
+          <w:lang w:val="pt-BR"/>
+        </w:rPr>
+        <w:t>3</w:t>
+      </w:r>
+      <w:r>
+        <w:rPr>
+          <w:noProof w:val="0"/>
+          <w:lang w:val="pt-BR"/>
+        </w:rPr>
+        <w:t>O</w:t>
+      </w:r>
+      <w:r>
+        <w:rPr>
+          <w:noProof w:val="0"/>
+          <w:lang w:val="pt-BR"/>
+        </w:rPr>
+        <w:t>+</w:t>
+      </w:r>
+      <w:r>
+        <w:rPr>
+          <w:noProof w:val="0"/>
+          <w:lang w:val="pt-BR"/>
+        </w:rPr>
+        <w:t xml:space="preserve"> + Base conjugada</w:t>
+      </w:r>
+      <w:r>
+        <w:br/>
+      </w:r>
+      <w:r>
+        <w:rPr>
+          <w:noProof w:val="0"/>
+          <w:lang w:val="pt-BR"/>
+        </w:rPr>
+        <w:t xml:space="preserve">(cor </w:t>
+      </w:r>
+      <w:proofErr w:type="gramStart"/>
+      <w:r>
+        <w:rPr>
+          <w:noProof w:val="0"/>
+          <w:lang w:val="pt-BR"/>
+        </w:rPr>
+        <w:t xml:space="preserve">A)   </w:t>
+      </w:r>
+      <w:proofErr w:type="gramEnd"/>
+      <w:r>
+        <w:rPr>
+          <w:noProof w:val="0"/>
+          <w:lang w:val="pt-BR"/>
+        </w:rPr>
+        <w:t xml:space="preserve">                                 </w:t>
+      </w:r>
+      <w:proofErr w:type="gramStart"/>
+      <w:r>
+        <w:rPr>
+          <w:noProof w:val="0"/>
+          <w:lang w:val="pt-BR"/>
+        </w:rPr>
+        <w:t xml:space="preserve">   (</w:t>
+      </w:r>
+      <w:proofErr w:type="gramEnd"/>
+      <w:r>
+        <w:rPr>
+          <w:noProof w:val="0"/>
+          <w:lang w:val="pt-BR"/>
+        </w:rPr>
+        <w:t>cor B)</w:t>
+      </w:r>
+    </w:p>
+    <w:p>
+      <w:pPr>
+        <w:pStyle w:val="Normal"/>
+        <w:rPr>
+          <w:noProof w:val="0"/>
+          <w:lang w:val="pt-BR"/>
+        </w:rPr>
+      </w:pPr>
+      <w:r>
+        <w:rPr>
+          <w:noProof w:val="0"/>
+          <w:lang w:val="pt-BR"/>
+        </w:rPr>
+        <w:t xml:space="preserve">Assim, quando o indicador ácido-base entra em contato com uma solução ácida ou básica, ocorre um deslocamento do equilíbrio, conforme explica o </w:t>
+      </w:r>
+      <w:hyperlink r:id="Re69f680fff164784">
+        <w:r>
+          <w:rPr>
+            <w:rStyle w:val="Hyperlink"/>
+            <w:noProof w:val="0"/>
+            <w:lang w:val="pt-BR"/>
+          </w:rPr>
+          <w:t>Princípio de Le Chatelier</w:t>
+        </w:r>
+      </w:hyperlink>
+      <w:r>
+        <w:rPr>
+          <w:noProof w:val="0"/>
+          <w:lang w:val="pt-BR"/>
+        </w:rPr>
+        <w:t>. Se o indicador de pH for composto de um ácido fraco em equilíbrio com sua base conjugada e entrar em contato com uma solução ácida, aumentará a quantidade dos íons H</w:t>
+      </w:r>
+      <w:r>
+        <w:rPr>
+          <w:noProof w:val="0"/>
+          <w:lang w:val="pt-BR"/>
+        </w:rPr>
+        <w:t>3</w:t>
+      </w:r>
+      <w:r>
+        <w:rPr>
+          <w:noProof w:val="0"/>
+          <w:lang w:val="pt-BR"/>
+        </w:rPr>
+        <w:t>O</w:t>
+      </w:r>
+      <w:r>
+        <w:rPr>
+          <w:noProof w:val="0"/>
+          <w:lang w:val="pt-BR"/>
+        </w:rPr>
+        <w:t>+</w:t>
+      </w:r>
+      <w:r>
+        <w:rPr>
+          <w:noProof w:val="0"/>
+          <w:lang w:val="pt-BR"/>
+        </w:rPr>
+        <w:t xml:space="preserve"> no meio. Essa quantidade de íons é diminuída através de uma reação com a base conjugada, deslocando o sentido do equilíbrio para a esquerda para formar o ácido fraco, ficando com a cor A.</w:t>
+      </w:r>
+    </w:p>
+    <w:p>
+      <w:pPr>
+        <w:pStyle w:val="Normal"/>
+        <w:rPr>
+          <w:noProof w:val="0"/>
+          <w:lang w:val="pt-BR"/>
+        </w:rPr>
+      </w:pPr>
+      <w:r>
+        <w:rPr>
+          <w:noProof w:val="0"/>
+          <w:lang w:val="pt-BR"/>
+        </w:rPr>
+        <w:t>Por outro lado, se o indicador entrar em contato com um meio básico, os íons OH</w:t>
+      </w:r>
+      <w:r>
+        <w:rPr>
+          <w:noProof w:val="0"/>
+          <w:lang w:val="pt-BR"/>
+        </w:rPr>
+        <w:t>-</w:t>
+      </w:r>
+      <w:r>
+        <w:rPr>
+          <w:noProof w:val="0"/>
+          <w:lang w:val="pt-BR"/>
+        </w:rPr>
+        <w:t xml:space="preserve"> da solução básica reagirão com os íons H</w:t>
+      </w:r>
+      <w:r>
+        <w:rPr>
+          <w:noProof w:val="0"/>
+          <w:lang w:val="pt-BR"/>
+        </w:rPr>
+        <w:t>3</w:t>
+      </w:r>
+      <w:r>
+        <w:rPr>
+          <w:noProof w:val="0"/>
+          <w:lang w:val="pt-BR"/>
+        </w:rPr>
+        <w:t>O</w:t>
+      </w:r>
+      <w:r>
+        <w:rPr>
+          <w:noProof w:val="0"/>
+          <w:lang w:val="pt-BR"/>
+        </w:rPr>
+        <w:t>+</w:t>
+      </w:r>
+      <w:r>
+        <w:rPr>
+          <w:noProof w:val="0"/>
+          <w:lang w:val="pt-BR"/>
+        </w:rPr>
+        <w:t xml:space="preserve"> do indicador, diminuindo a concentração deles no meio. Assim, a fim de produzir mais íons H</w:t>
+      </w:r>
+      <w:r>
+        <w:rPr>
+          <w:noProof w:val="0"/>
+          <w:lang w:val="pt-BR"/>
+        </w:rPr>
+        <w:t>3</w:t>
+      </w:r>
+      <w:r>
+        <w:rPr>
+          <w:noProof w:val="0"/>
+          <w:lang w:val="pt-BR"/>
+        </w:rPr>
+        <w:t>O</w:t>
+      </w:r>
+      <w:r>
+        <w:rPr>
+          <w:noProof w:val="0"/>
+          <w:lang w:val="pt-BR"/>
+        </w:rPr>
+        <w:t>+</w:t>
+      </w:r>
+      <w:r>
+        <w:rPr>
+          <w:noProof w:val="0"/>
+          <w:lang w:val="pt-BR"/>
+        </w:rPr>
+        <w:t>, o equilíbrio químico deslocar-se-á para a direita, no sentido de formação desses íons, mudando para a cor B.</w:t>
       </w:r>
     </w:p>
     <w:p>
@@ -95,56 +359,68 @@
         <w:ind w:left="-992" w:right="-891"/>
         <w:jc w:val="left"/>
         <w:rPr>
-          <w:noProof w:val="0"/>
-          <w:lang w:val="pt-BR"/>
-        </w:rPr>
-      </w:pPr>
-      <w:r>
-        <w:rPr>
           <w:b w:val="0"/>
           <w:bCs w:val="0"/>
         </w:rPr>
-        <w:t>Se o indicador de pH for composto de um ácido fraco em equilíbrio com sua base conjugada e entrar em contato com uma solução ácida, a reação aumentará a quantidade dos íons H+ no meio. Essa quantidade de íons é diminuída através de uma reação com a base conjugada, deslocando o sentido do equilíbrio para a esquerda para formar o ácido fraco, ficando com a cor A.</w:t>
-      </w:r>
-    </w:p>
-    <w:p>
-      <w:pPr>
-        <w:pStyle w:val="Normal"/>
-        <w:bidi w:val="0"/>
-        <w:spacing w:before="0" w:beforeAutospacing="off" w:after="0" w:afterAutospacing="off" w:line="276" w:lineRule="auto"/>
-        <w:ind w:left="-992" w:right="-891"/>
-        <w:jc w:val="left"/>
-        <w:rPr>
-          <w:noProof w:val="0"/>
-          <w:lang w:val="pt-BR"/>
-        </w:rPr>
       </w:pPr>
       <w:r>
         <w:rPr>
           <w:b w:val="0"/>
           <w:bCs w:val="0"/>
         </w:rPr>
-        <w:t>Por outro lado, se o indicador entrar em contato com um meio básico, os íons OH- (contrário da abundância de íons H+ em uma solução) da solução básica reagirão com os íons H+ do indicador, diminuindo a concentração deles no meio. Assim, a fim de produzir mais íons H+, o equilíbrio químico deslocar-se-á para a direita, no sentido de formação desses íons, mudando para a cor B.</w:t>
+        <w:t xml:space="preserve"> </w:t>
       </w:r>
     </w:p>
     <w:p>
       <w:pPr>
         <w:pStyle w:val="Normal"/>
-        <w:bidi w:val="0"/>
-        <w:spacing w:before="0" w:beforeAutospacing="off" w:after="0" w:afterAutospacing="off" w:line="276" w:lineRule="auto"/>
         <w:ind w:left="-992" w:right="-891"/>
-        <w:jc w:val="left"/>
+        <w:rPr>
+          <w:b w:val="1"/>
+          <w:bCs w:val="1"/>
+        </w:rPr>
+      </w:pPr>
+    </w:p>
+    <w:p xmlns:wp14="http://schemas.microsoft.com/office/word/2010/wordml" wp14:textId="77777777">
+      <w:pPr>
+        <w:ind w:left="-992" w:right="-891"/>
+        <w:rPr>
+          <w:b/>
+        </w:rPr>
+      </w:pPr>
+      <w:r>
+        <w:rPr>
+          <w:b w:val="1"/>
+          <w:bCs w:val="1"/>
+        </w:rPr>
+        <w:t>Objetivo</w:t>
+      </w:r>
+    </w:p>
+    <w:p>
+      <w:pPr>
+        <w:pStyle w:val="Normal"/>
+        <w:ind w:left="-992" w:right="-891"/>
+        <w:rPr>
+          <w:b w:val="1"/>
+          <w:bCs w:val="1"/>
+        </w:rPr>
+      </w:pPr>
+    </w:p>
+    <w:p>
+      <w:pPr>
+        <w:pStyle w:val="Normal"/>
+        <w:ind w:left="-992" w:right="-891"/>
+        <w:rPr>
+          <w:b w:val="1"/>
+          <w:bCs w:val="1"/>
+        </w:rPr>
+      </w:pPr>
+      <w:r>
         <w:rPr>
           <w:b w:val="0"/>
           <w:bCs w:val="0"/>
         </w:rPr>
-      </w:pPr>
-      <w:r>
-        <w:rPr>
-          <w:b w:val="0"/>
-          <w:bCs w:val="0"/>
-        </w:rPr>
-        <w:t xml:space="preserve"> </w:t>
+        <w:t>Identificar a basicidade, acidez ou neutralidade de substâncias químicas usando indicadores de pH.</w:t>
       </w:r>
     </w:p>
     <w:p>
@@ -166,58 +442,6 @@
       </w:pPr>
       <w:r>
         <w:rPr>
-          <w:b w:val="1"/>
-          <w:bCs w:val="1"/>
-        </w:rPr>
-        <w:t>Objetivo</w:t>
-      </w:r>
-    </w:p>
-    <w:p>
-      <w:pPr>
-        <w:pStyle w:val="Normal"/>
-        <w:ind w:left="-992" w:right="-891"/>
-        <w:rPr>
-          <w:b w:val="1"/>
-          <w:bCs w:val="1"/>
-        </w:rPr>
-      </w:pPr>
-    </w:p>
-    <w:p>
-      <w:pPr>
-        <w:pStyle w:val="Normal"/>
-        <w:ind w:left="-992" w:right="-891"/>
-        <w:rPr>
-          <w:b w:val="1"/>
-          <w:bCs w:val="1"/>
-        </w:rPr>
-      </w:pPr>
-      <w:r>
-        <w:rPr>
-          <w:b w:val="0"/>
-          <w:bCs w:val="0"/>
-        </w:rPr>
-        <w:t>Identificar a basicidade, acidez ou neutralidade de soluções químicas coma base na cor causada por meio de indicadores de pH.</w:t>
-      </w:r>
-    </w:p>
-    <w:p>
-      <w:pPr>
-        <w:pStyle w:val="Normal"/>
-        <w:ind w:left="-992" w:right="-891"/>
-        <w:rPr>
-          <w:b w:val="1"/>
-          <w:bCs w:val="1"/>
-        </w:rPr>
-      </w:pPr>
-    </w:p>
-    <w:p xmlns:wp14="http://schemas.microsoft.com/office/word/2010/wordml" wp14:textId="77777777">
-      <w:pPr>
-        <w:ind w:left="-992" w:right="-891"/>
-        <w:rPr>
-          <w:b/>
-        </w:rPr>
-      </w:pPr>
-      <w:r>
-        <w:rPr>
           <w:b/>
         </w:rPr>
         <w:t>Materiais e reagent</w:t>
@@ -311,12 +535,9 @@
       </w:pPr>
       <w:r>
         <w:rPr/>
-        <w:t>Pegar a quantidade de uma espátula do ácido clorídrico e dissolver na água destilada com o auxílio de outro béquer e outro bastão.</w:t>
-      </w:r>
-    </w:p>
-    <w:p/>
-    <w:p/>
-    <w:p/>
+        <w:t>Pegar a quantidade de uma espátula do Ácido clorídrico e dissolver na água destilada com o auxílio de outro béquer e outro bastão.</w:t>
+      </w:r>
+    </w:p>
     <w:p xmlns:wp14="http://schemas.microsoft.com/office/word/2010/wordml" wp14:textId="77777777">
       <w:r>
         <w:t xml:space="preserve">Pegar 20 </w:t>
@@ -1383,7 +1604,7 @@
         </w:rPr>
       </w:pPr>
     </w:p>
-    <w:p xmlns:wp14="http://schemas.microsoft.com/office/word/2010/wordml" wp14:textId="50B2890D">
+    <w:p xmlns:wp14="http://schemas.microsoft.com/office/word/2010/wordml" wp14:textId="02A5CE77">
       <w:pPr>
         <w:pStyle w:val="Normal"/>
         <w:ind w:left="-992" w:right="-891"/>
@@ -1489,7 +1710,7 @@
           <w:szCs w:val="24"/>
           <w:lang w:val="pt-BR"/>
         </w:rPr>
-        <w:t>na solução básica, deslocando o equilíbrio iônico do indicador. Assim, esta reposição dos íons é deslocada para a direita (sentido da formação base), e o sistema adquire a cor rosa.</w:t>
+        <w:t>na solução básica, deslocando o equilíbrio iônico da solução. Assim, esta reposição dos íons é deslocada para a direita (sentido da formação base), e o sistema adquire a cor rosa.</w:t>
       </w:r>
     </w:p>
     <w:p xmlns:wp14="http://schemas.microsoft.com/office/word/2010/wordml" wp14:textId="2D1BB9D3">
@@ -1505,7 +1726,7 @@
         </w:rPr>
       </w:pPr>
     </w:p>
-    <w:p>
+    <w:p xmlns:wp14="http://schemas.microsoft.com/office/word/2010/wordml" wp14:textId="56E4C739">
       <w:pPr>
         <w:pStyle w:val="Normal"/>
         <w:ind w:left="-992" w:right="-891"/>
@@ -1531,7 +1752,16 @@
           <w:sz w:val="24"/>
           <w:szCs w:val="24"/>
         </w:rPr>
-        <w:t xml:space="preserve">No segundo teste, foi também diluído em água destilada uma porção de hidróxido de sódio, e, com a adição de azul de bromotimol, foi possível observar uma coloração azul-escura na solução. Isso ocorreu pois como o hidróxido de sódio libera altas quantidades de íons OH- na água, o azul de bromotimol reage com íons </w:t>
+        <w:t>No</w:t>
+      </w:r>
+      <w:r>
+        <w:rPr>
+          <w:b w:val="0"/>
+          <w:bCs w:val="0"/>
+          <w:sz w:val="24"/>
+          <w:szCs w:val="24"/>
+        </w:rPr>
+        <w:t xml:space="preserve"> segundo teste, foi também diluído em água destilada uma porção de hidróxido de sódio, e, com a adição de azul de bromotimol, foi possível observar uma coloração azul-escura na solução. Isso ocorreu pois como o hidróxido de sódio libera altas quantidades de íons OH- na água, o azul de bromotimol reage com íons </w:t>
       </w:r>
       <w:r>
         <w:rPr>
@@ -1627,55 +1857,7 @@
         </w:rPr>
       </w:pPr>
     </w:p>
-    <w:p>
-      <w:pPr>
-        <w:pStyle w:val="Normal"/>
-        <w:ind w:left="-992" w:right="-891"/>
-        <w:rPr>
-          <w:b w:val="0"/>
-          <w:bCs w:val="0"/>
-          <w:sz w:val="24"/>
-          <w:szCs w:val="24"/>
-        </w:rPr>
-      </w:pPr>
-    </w:p>
-    <w:p>
-      <w:pPr>
-        <w:pStyle w:val="Normal"/>
-        <w:ind w:left="-992" w:right="-891"/>
-        <w:rPr>
-          <w:b w:val="0"/>
-          <w:bCs w:val="0"/>
-          <w:sz w:val="24"/>
-          <w:szCs w:val="24"/>
-        </w:rPr>
-      </w:pPr>
-    </w:p>
-    <w:p>
-      <w:pPr>
-        <w:pStyle w:val="Normal"/>
-        <w:ind w:left="-992" w:right="-891"/>
-        <w:rPr>
-          <w:b w:val="0"/>
-          <w:bCs w:val="0"/>
-          <w:sz w:val="24"/>
-          <w:szCs w:val="24"/>
-        </w:rPr>
-      </w:pPr>
-    </w:p>
-    <w:p>
-      <w:pPr>
-        <w:pStyle w:val="Normal"/>
-        <w:ind w:left="-992" w:right="-891"/>
-        <w:rPr>
-          <w:b w:val="0"/>
-          <w:bCs w:val="0"/>
-          <w:sz w:val="24"/>
-          <w:szCs w:val="24"/>
-        </w:rPr>
-      </w:pPr>
-    </w:p>
-    <w:p xmlns:wp14="http://schemas.microsoft.com/office/word/2010/wordml" wp14:textId="4D0CCCB0">
+    <w:p xmlns:wp14="http://schemas.microsoft.com/office/word/2010/wordml" wp14:textId="00191A7B">
       <w:pPr>
         <w:pStyle w:val="Normal"/>
         <w:ind w:left="-992" w:right="-891"/>
@@ -1781,10 +1963,23 @@
           <w:szCs w:val="24"/>
           <w:lang w:val="pt-BR"/>
         </w:rPr>
-        <w:t xml:space="preserve">na </w:t>
-      </w:r>
-    </w:p>
-    <w:p xmlns:wp14="http://schemas.microsoft.com/office/word/2010/wordml" wp14:textId="425BBE39">
+        <w:t>na solução básica, deslocando o equilíbrio iônico, que tende para o sentido ácido, ficando com a coloração transparente.</w:t>
+      </w:r>
+    </w:p>
+    <w:p xmlns:wp14="http://schemas.microsoft.com/office/word/2010/wordml" wp14:textId="51B96284">
+      <w:pPr>
+        <w:pStyle w:val="Normal"/>
+        <w:ind w:left="-992" w:right="-891"/>
+        <w:rPr>
+          <w:rFonts w:ascii="Arial" w:hAnsi="Arial" w:eastAsia="Arial" w:cs="Arial"/>
+          <w:noProof w:val="0"/>
+          <w:sz w:val="24"/>
+          <w:szCs w:val="24"/>
+          <w:lang w:val="pt-BR"/>
+        </w:rPr>
+      </w:pPr>
+    </w:p>
+    <w:p xmlns:wp14="http://schemas.microsoft.com/office/word/2010/wordml" wp14:textId="7A09BAEE">
       <w:pPr>
         <w:pStyle w:val="Normal"/>
         <w:ind w:left="-992" w:right="-891"/>
@@ -1805,32 +2000,14 @@
       </w:pPr>
       <w:r>
         <w:rPr>
-          <w:rFonts w:ascii="Arial" w:hAnsi="Arial" w:eastAsia="Arial" w:cs="Arial"/>
-          <w:noProof w:val="0"/>
+          <w:b w:val="0"/>
+          <w:bCs w:val="0"/>
           <w:sz w:val="24"/>
           <w:szCs w:val="24"/>
-          <w:lang w:val="pt-BR"/>
-        </w:rPr>
-        <w:t>solução básica, deslocando o equilíbrio iônico, que tende para o sentido ácido, ficando com a coloração transparente.</w:t>
-      </w:r>
-    </w:p>
-    <w:p xmlns:wp14="http://schemas.microsoft.com/office/word/2010/wordml" wp14:textId="51B96284">
-      <w:pPr>
-        <w:pStyle w:val="Normal"/>
-        <w:ind w:left="-992" w:right="-891"/>
-        <w:rPr>
-          <w:rFonts w:ascii="Arial" w:hAnsi="Arial" w:eastAsia="Arial" w:cs="Arial"/>
-          <w:noProof w:val="0"/>
-          <w:sz w:val="24"/>
-          <w:szCs w:val="24"/>
-          <w:lang w:val="pt-BR"/>
-        </w:rPr>
-      </w:pPr>
-    </w:p>
-    <w:p xmlns:wp14="http://schemas.microsoft.com/office/word/2010/wordml" wp14:textId="7A09BAEE">
-      <w:pPr>
-        <w:pStyle w:val="Normal"/>
-        <w:ind w:left="-992" w:right="-891"/>
+        </w:rPr>
+        <w:t xml:space="preserve">No último teste, foi também diluído em água destilada uma porção de ácido clorídrico, e, com a adição de azul de bromotimol, foi possível observar uma coloração amarela na solução. Isso ocorreu pois como o ácido clorídrico libera altas quantidades de íons H+ na água, o azul de bromotimol reage com íons </w:t>
+      </w:r>
+      <w:r>
         <w:rPr>
           <w:rFonts w:ascii="Source Sans Pro" w:hAnsi="Source Sans Pro" w:eastAsia="Source Sans Pro" w:cs="Source Sans Pro"/>
           <w:b w:val="0"/>
@@ -1841,19 +2018,11 @@
           <w:smallCaps w:val="0"/>
           <w:noProof w:val="0"/>
           <w:color w:val="212529"/>
-          <w:sz w:val="21"/>
-          <w:szCs w:val="21"/>
-          <w:lang w:val="pt-BR"/>
-        </w:rPr>
-      </w:pPr>
-      <w:r>
-        <w:rPr>
-          <w:b w:val="0"/>
-          <w:bCs w:val="0"/>
-          <w:sz w:val="24"/>
-          <w:szCs w:val="24"/>
-        </w:rPr>
-        <w:t xml:space="preserve">No último teste, foi também diluído em água destilada uma porção de ácido clorídrico, e, com a adição de azul de bromotimol, foi possível observar uma coloração amarela na solução. Isso ocorreu pois como o ácido clorídrico libera altas quantidades de íons H+ na água, o azul de bromotimol reage com íons </w:t>
+          <w:sz w:val="28"/>
+          <w:szCs w:val="28"/>
+          <w:lang w:val="pt-BR"/>
+        </w:rPr>
+        <w:t>H</w:t>
       </w:r>
       <w:r>
         <w:rPr>
@@ -1866,11 +2035,12 @@
           <w:smallCaps w:val="0"/>
           <w:noProof w:val="0"/>
           <w:color w:val="212529"/>
-          <w:sz w:val="28"/>
-          <w:szCs w:val="28"/>
-          <w:lang w:val="pt-BR"/>
-        </w:rPr>
-        <w:t>H</w:t>
+          <w:sz w:val="21"/>
+          <w:szCs w:val="21"/>
+          <w:vertAlign w:val="subscript"/>
+          <w:lang w:val="pt-BR"/>
+        </w:rPr>
+        <w:t>3</w:t>
       </w:r>
       <w:r>
         <w:rPr>
@@ -1883,12 +2053,11 @@
           <w:smallCaps w:val="0"/>
           <w:noProof w:val="0"/>
           <w:color w:val="212529"/>
-          <w:sz w:val="21"/>
-          <w:szCs w:val="21"/>
-          <w:vertAlign w:val="subscript"/>
-          <w:lang w:val="pt-BR"/>
-        </w:rPr>
-        <w:t>3</w:t>
+          <w:sz w:val="28"/>
+          <w:szCs w:val="28"/>
+          <w:lang w:val="pt-BR"/>
+        </w:rPr>
+        <w:t>O</w:t>
       </w:r>
       <w:r>
         <w:rPr>
@@ -1901,23 +2070,6 @@
           <w:smallCaps w:val="0"/>
           <w:noProof w:val="0"/>
           <w:color w:val="212529"/>
-          <w:sz w:val="28"/>
-          <w:szCs w:val="28"/>
-          <w:lang w:val="pt-BR"/>
-        </w:rPr>
-        <w:t>O</w:t>
-      </w:r>
-      <w:r>
-        <w:rPr>
-          <w:rFonts w:ascii="Source Sans Pro" w:hAnsi="Source Sans Pro" w:eastAsia="Source Sans Pro" w:cs="Source Sans Pro"/>
-          <w:b w:val="0"/>
-          <w:bCs w:val="0"/>
-          <w:i w:val="0"/>
-          <w:iCs w:val="0"/>
-          <w:caps w:val="0"/>
-          <w:smallCaps w:val="0"/>
-          <w:noProof w:val="0"/>
-          <w:color w:val="212529"/>
           <w:sz w:val="21"/>
           <w:szCs w:val="21"/>
           <w:vertAlign w:val="superscript"/>
@@ -1949,7 +2101,7 @@
         </w:rPr>
       </w:pPr>
     </w:p>
-    <w:p>
+    <w:p xmlns:wp14="http://schemas.microsoft.com/office/word/2010/wordml" wp14:textId="20D33C7D">
       <w:pPr>
         <w:pStyle w:val="Normal"/>
         <w:ind w:left="-992" w:right="-891"/>
@@ -1961,16 +2113,6 @@
           <w:lang w:val="pt-BR"/>
         </w:rPr>
       </w:pPr>
-      <w:r>
-        <w:rPr>
-          <w:rFonts w:ascii="Arial" w:hAnsi="Arial" w:eastAsia="Arial" w:cs="Arial"/>
-          <w:noProof w:val="0"/>
-          <w:sz w:val="24"/>
-          <w:szCs w:val="24"/>
-          <w:lang w:val="pt-BR"/>
-        </w:rPr>
-        <w:t>Com base nestas observações, conclui-se que a fenolftaleína reage com a coloração rosa para soluções de caráter base e não demonstra coloração observável (transparente) com soluções ácidas. Já o azul de bromotimol reage com a coloração azul-escura para soluções base, e uma coloração amarela para soluções ácidas.</w:t>
-      </w:r>
     </w:p>
     <w:p xmlns:wp14="http://schemas.microsoft.com/office/word/2010/wordml" wp14:textId="08CB740F">
       <w:pPr>
@@ -2533,30 +2675,35 @@
       <w:ind w:right="-891"/>
     </w:pPr>
   </w:p>
-  <w:p xmlns:wp14="http://schemas.microsoft.com/office/word/2010/wordml" wp14:textId="7DA0C2CE">
+  <w:p xmlns:wp14="http://schemas.microsoft.com/office/word/2010/wordml" wp14:textId="77777777">
     <w:pPr>
       <w:ind w:left="-992" w:right="-891"/>
       <w:rPr>
-        <w:b w:val="1"/>
-        <w:bCs w:val="1"/>
+        <w:b/>
         <w:sz w:val="26"/>
         <w:szCs w:val="26"/>
       </w:rPr>
     </w:pPr>
     <w:r>
       <w:rPr>
-        <w:b w:val="1"/>
-        <w:bCs w:val="1"/>
+        <w:b/>
         <w:sz w:val="26"/>
         <w:szCs w:val="26"/>
       </w:rPr>
-      <w:t xml:space="preserve">Participantes: Gabriel, </w:t>
+      <w:t>Participantes:</w:t>
+    </w:r>
+    <w:r>
+      <w:rPr>
+        <w:b/>
+        <w:sz w:val="26"/>
+        <w:szCs w:val="26"/>
+      </w:rPr>
+      <w:t xml:space="preserve"> Gabriel, </w:t>
     </w:r>
     <w:proofErr w:type="spellStart"/>
     <w:r>
       <w:rPr>
-        <w:b w:val="1"/>
-        <w:bCs w:val="1"/>
+        <w:b/>
         <w:sz w:val="26"/>
         <w:szCs w:val="26"/>
       </w:rPr>
@@ -2565,8 +2712,7 @@
     <w:proofErr w:type="spellEnd"/>
     <w:r>
       <w:rPr>
-        <w:b w:val="1"/>
-        <w:bCs w:val="1"/>
+        <w:b/>
         <w:sz w:val="26"/>
         <w:szCs w:val="26"/>
       </w:rPr>
@@ -2575,8 +2721,7 @@
     <w:proofErr w:type="spellStart"/>
     <w:r>
       <w:rPr>
-        <w:b w:val="1"/>
-        <w:bCs w:val="1"/>
+        <w:b/>
         <w:sz w:val="26"/>
         <w:szCs w:val="26"/>
       </w:rPr>
@@ -2585,12 +2730,19 @@
     <w:proofErr w:type="spellEnd"/>
     <w:r>
       <w:rPr>
-        <w:b w:val="1"/>
-        <w:bCs w:val="1"/>
+        <w:b/>
         <w:sz w:val="26"/>
         <w:szCs w:val="26"/>
       </w:rPr>
-      <w:t>, Luiz Henrique</w:t>
+      <w:t xml:space="preserve">, Luiz Henrique </w:t>
+    </w:r>
+    <w:r>
+      <w:rPr>
+        <w:b/>
+        <w:sz w:val="26"/>
+        <w:szCs w:val="26"/>
+      </w:rPr>
+      <w:t>_______________________________________________________________</w:t>
     </w:r>
   </w:p>
 </w:hdr>

</xml_diff>